<commit_message>
se agrega proteccion al archivo de excel
</commit_message>
<xml_diff>
--- a/Generador de actas/ACTAS_TEM/Acta_TEM_PASANTÍA_7°2°_REGULAR.docx
+++ b/Generador de actas/ACTAS_TEM/Acta_TEM_PASANTÍA_7°2°_REGULAR.docx
@@ -1016,7 +1016,7 @@
                 <w:sz w:val="18"/>
                 <w:rFonts w:ascii="Arial" w:hAnsi="Arial" w:eastAsia="Arial" w:cs="Arial"/>
               </w:rPr>
-              <w:t>FRANCO PACHECO</w:t>
+              <w:t>CAMILA OLMOS</w:t>
             </w:r>
           </w:p>
         </w:tc>
@@ -1192,7 +1192,7 @@
                 <w:sz w:val="18"/>
                 <w:rFonts w:ascii="Arial" w:hAnsi="Arial" w:eastAsia="Arial" w:cs="Arial"/>
               </w:rPr>
-              <w:t>43254999</w:t>
+              <w:t>45</w:t>
             </w:r>
           </w:p>
         </w:tc>

</xml_diff>